<commit_message>
Feature: Import der QR-Codes in das Export Dokument
</commit_message>
<xml_diff>
--- a/BFKDO-Wissenstest/WebAPI/wwwroot/ExportTemplates/evaluator-credentials-export.cs.docx
+++ b/BFKDO-Wissenstest/WebAPI/wwwroot/ExportTemplates/evaluator-credentials-export.cs.docx
@@ -98,6 +98,44 @@
     </w:p>
     <w:p>
       <w:pPr>
+        <w:jc w:val="center"/>
+        <w:rPr>
+          <w:rFonts w:ascii="Arial" w:hAnsi="Arial" w:cs="Arial"/>
+          <w:sz w:val="20"/>
+          <w:szCs w:val="20"/>
+          <w:lang w:val="de-AT"/>
+        </w:rPr>
+      </w:pPr>
+      <w:r>
+        <w:rPr>
+          <w:rFonts w:ascii="Arial" w:hAnsi="Arial" w:cs="Arial"/>
+          <w:sz w:val="20"/>
+          <w:szCs w:val="20"/>
+          <w:lang w:val="de-AT"/>
+        </w:rPr>
+        <w:t>&lt;% ImageFromBase64(</w:t>
+      </w:r>
+      <w:r>
+        <w:rPr>
+          <w:rFonts w:ascii="Arial" w:hAnsi="Arial" w:cs="Arial"/>
+          <w:sz w:val="20"/>
+          <w:szCs w:val="20"/>
+          <w:lang w:val="de-AT"/>
+        </w:rPr>
+        <w:t>Model</w:t>
+      </w:r>
+      <w:r>
+        <w:rPr>
+          <w:rFonts w:ascii="Arial" w:hAnsi="Arial" w:cs="Arial"/>
+          <w:sz w:val="20"/>
+          <w:szCs w:val="20"/>
+          <w:lang w:val="de-AT"/>
+        </w:rPr>
+        <w:t>.QR, 100); %&gt;</w:t>
+      </w:r>
+    </w:p>
+    <w:p>
+      <w:pPr>
         <w:rPr>
           <w:rFonts w:ascii="Arial" w:hAnsi="Arial" w:cs="Arial"/>
           <w:sz w:val="20"/>
@@ -140,7 +178,6 @@
         </w:rPr>
         <w:t xml:space="preserve">&lt;%= </w:t>
       </w:r>
-      <w:proofErr w:type="spellStart"/>
       <w:r>
         <w:rPr>
           <w:rFonts w:ascii="Arial" w:hAnsi="Arial" w:cs="Arial"/>
@@ -161,19 +198,7 @@
           <w:szCs w:val="20"/>
           <w:lang w:val="de-AT"/>
         </w:rPr>
-        <w:t>.Password</w:t>
-      </w:r>
-      <w:proofErr w:type="spellEnd"/>
-      <w:r>
-        <w:rPr>
-          <w:rFonts w:ascii="Arial" w:hAnsi="Arial" w:cs="Arial"/>
-          <w:b/>
-          <w:bCs/>
-          <w:sz w:val="20"/>
-          <w:szCs w:val="20"/>
-          <w:lang w:val="de-AT"/>
-        </w:rPr>
-        <w:t xml:space="preserve"> %&gt;</w:t>
+        <w:t>.Password %&gt;</w:t>
       </w:r>
     </w:p>
     <w:sectPr>
@@ -224,7 +249,6 @@
         <w:szCs w:val="16"/>
       </w:rPr>
     </w:pPr>
-    <w:proofErr w:type="spellStart"/>
     <w:r>
       <w:rPr>
         <w:rFonts w:ascii="Arial" w:hAnsi="Arial" w:cs="Arial"/>
@@ -233,31 +257,8 @@
         <w:szCs w:val="24"/>
         <w:shd w:val="clear" w:color="auto" w:fill="FFFFFF"/>
       </w:rPr>
-      <w:t>Bezirksfeuerwehrkommando</w:t>
+      <w:t>Bezirksfeuerwehrkommando Eisenstadt-Umgebung</w:t>
     </w:r>
-    <w:proofErr w:type="spellEnd"/>
-    <w:r>
-      <w:rPr>
-        <w:rFonts w:ascii="Arial" w:hAnsi="Arial" w:cs="Arial"/>
-        <w:color w:val="202124"/>
-        <w:sz w:val="24"/>
-        <w:szCs w:val="24"/>
-        <w:shd w:val="clear" w:color="auto" w:fill="FFFFFF"/>
-      </w:rPr>
-      <w:t xml:space="preserve"> Eisenstadt-</w:t>
-    </w:r>
-    <w:proofErr w:type="spellStart"/>
-    <w:r>
-      <w:rPr>
-        <w:rFonts w:ascii="Arial" w:hAnsi="Arial" w:cs="Arial"/>
-        <w:color w:val="202124"/>
-        <w:sz w:val="24"/>
-        <w:szCs w:val="24"/>
-        <w:shd w:val="clear" w:color="auto" w:fill="FFFFFF"/>
-      </w:rPr>
-      <w:t>Umgebung</w:t>
-    </w:r>
-    <w:proofErr w:type="spellEnd"/>
   </w:p>
 </w:ftr>
 </file>

</xml_diff>